<commit_message>
fix: template font size
</commit_message>
<xml_diff>
--- a/jsreportapp/data/template/BlueProfessionalCertificateOfCompletion/BlueProfessionalCertificateOfCompletion.docx/content.docx
+++ b/jsreportapp/data/template/BlueProfessionalCertificateOfCompletion/BlueProfessionalCertificateOfCompletion.docx/content.docx
@@ -76,7 +76,8 @@
         <w:jc w:val="center"/>
         <w:rPr>
           <w:rFonts w:ascii="Cambria"/>
-          <w:sz w:val="157"/>
+          <w:sz w:val="140"/>
+          <w:szCs w:val="140"/>
         </w:rPr>
       </w:pPr>
       <w:r>
@@ -84,7 +85,8 @@
           <w:rFonts w:ascii="Cambria"/>
           <w:color w:val="003457"/>
           <w:spacing w:val="-2"/>
-          <w:sz w:val="157"/>
+          <w:sz w:val="140"/>
+          <w:szCs w:val="140"/>
         </w:rPr>
         <w:t>Certificate</w:t>
       </w:r>
@@ -412,11 +414,17 @@
       <w:pPr>
         <w:pStyle w:val="Title"/>
         <w:jc w:val="center"/>
+        <w:rPr>
+          <w:sz w:val="152"/>
+          <w:szCs w:val="152"/>
+        </w:rPr>
       </w:pPr>
       <w:r>
         <w:rPr>
           <w:color w:val="1BA6A8"/>
           <w:w w:val="80"/>
+          <w:sz w:val="152"/>
+          <w:szCs w:val="152"/>
         </w:rPr>
         <w:t>{{studentName}}</w:t>
       </w:r>
@@ -528,9 +536,9 @@
         <w:tblLook w:val="04A0" w:firstRow="1" w:lastRow="0" w:firstColumn="1" w:lastColumn="0" w:noHBand="0" w:noVBand="1"/>
       </w:tblPr>
       <w:tblGrid>
-        <w:gridCol w:w="3686"/>
-        <w:gridCol w:w="3517"/>
-        <w:gridCol w:w="3686"/>
+        <w:gridCol w:w="3969"/>
+        <w:gridCol w:w="3119"/>
+        <w:gridCol w:w="3969"/>
       </w:tblGrid>
       <w:tr>
         <w:trPr>
@@ -538,7 +546,7 @@
         </w:trPr>
         <w:tc>
           <w:tcPr>
-            <w:tcW w:w="3686" w:type="dxa"/>
+            <w:tcW w:w="3969" w:type="dxa"/>
             <w:vAlign w:val="center"/>
           </w:tcPr>
           <w:p>
@@ -549,7 +557,8 @@
                 <w:rFonts w:ascii="Noto Serif"/>
                 <w:b/>
                 <w:color w:val="1BA6A8"/>
-                <w:sz w:val="36"/>
+                <w:sz w:val="32"/>
+                <w:szCs w:val="32"/>
               </w:rPr>
             </w:pPr>
             <w:r>
@@ -557,7 +566,8 @@
                 <w:rFonts w:ascii="Noto Serif"/>
                 <w:b/>
                 <w:color w:val="1BA6A8"/>
-                <w:sz w:val="36"/>
+                <w:sz w:val="32"/>
+                <w:szCs w:val="32"/>
               </w:rPr>
               <w:t>{{instructor}}</w:t>
             </w:r>
@@ -565,7 +575,7 @@
         </w:tc>
         <w:tc>
           <w:tcPr>
-            <w:tcW w:w="3517" w:type="dxa"/>
+            <w:tcW w:w="3119" w:type="dxa"/>
             <w:vAlign w:val="center"/>
           </w:tcPr>
           <w:p>
@@ -583,7 +593,7 @@
         </w:tc>
         <w:tc>
           <w:tcPr>
-            <w:tcW w:w="3686" w:type="dxa"/>
+            <w:tcW w:w="3969" w:type="dxa"/>
             <w:vAlign w:val="center"/>
           </w:tcPr>
           <w:p>
@@ -593,7 +603,8 @@
               <w:rPr>
                 <w:rFonts w:ascii="Noto Serif"/>
                 <w:b/>
-                <w:sz w:val="37"/>
+                <w:sz w:val="32"/>
+                <w:szCs w:val="32"/>
               </w:rPr>
             </w:pPr>
             <w:r>
@@ -601,7 +612,8 @@
                 <w:rFonts w:ascii="Noto Serif"/>
                 <w:b/>
                 <w:color w:val="1BA6A8"/>
-                <w:sz w:val="36"/>
+                <w:sz w:val="32"/>
+                <w:szCs w:val="32"/>
               </w:rPr>
               <w:t>{{appFounder}}</w:t>
             </w:r>
@@ -614,7 +626,7 @@
         </w:trPr>
         <w:tc>
           <w:tcPr>
-            <w:tcW w:w="3686" w:type="dxa"/>
+            <w:tcW w:w="3969" w:type="dxa"/>
             <w:vAlign w:val="center"/>
           </w:tcPr>
           <w:p>
@@ -638,7 +650,7 @@
         </w:tc>
         <w:tc>
           <w:tcPr>
-            <w:tcW w:w="3517" w:type="dxa"/>
+            <w:tcW w:w="3119" w:type="dxa"/>
             <w:vAlign w:val="center"/>
           </w:tcPr>
           <w:p>
@@ -654,7 +666,7 @@
         </w:tc>
         <w:tc>
           <w:tcPr>
-            <w:tcW w:w="3686" w:type="dxa"/>
+            <w:tcW w:w="3969" w:type="dxa"/>
             <w:vAlign w:val="center"/>
           </w:tcPr>
           <w:p>

</xml_diff>